<commit_message>
solved 8 and 11 tasks in APDDS
</commit_message>
<xml_diff>
--- a/Laboratory/APDDS/.Задание 2 семестр/8Задания на обработку текстовых переменных.docx
+++ b/Laboratory/APDDS/.Задание 2 семестр/8Задания на обработку текстовых переменных.docx
@@ -1936,16 +1936,119 @@
           <w:rFonts w:ascii="Times New Roman" w:hAnsi="Times New Roman" w:cs="Times New Roman"/>
           <w:sz w:val="24"/>
           <w:szCs w:val="24"/>
+        </w:rPr>
+      </w:pPr>
+      <w:r>
+        <w:rPr>
+          <w:rFonts w:ascii="Times New Roman" w:hAnsi="Times New Roman" w:cs="Times New Roman"/>
+          <w:sz w:val="24"/>
+          <w:szCs w:val="24"/>
+        </w:rPr>
+        <w:t>Например: в строке «</w:t>
+      </w:r>
+      <w:proofErr w:type="spellStart"/>
+      <w:r>
+        <w:rPr>
+          <w:rFonts w:ascii="Times New Roman" w:hAnsi="Times New Roman" w:cs="Times New Roman"/>
+          <w:sz w:val="24"/>
+          <w:szCs w:val="24"/>
+          <w:u w:val="single"/>
+        </w:rPr>
+        <w:t>ааааа</w:t>
+      </w:r>
+      <w:r>
+        <w:rPr>
+          <w:rFonts w:ascii="Times New Roman" w:hAnsi="Times New Roman" w:cs="Times New Roman"/>
+          <w:sz w:val="24"/>
+          <w:szCs w:val="24"/>
+        </w:rPr>
+        <w:t>бббббввв</w:t>
+      </w:r>
+      <w:r>
+        <w:rPr>
+          <w:rFonts w:ascii="Times New Roman" w:hAnsi="Times New Roman" w:cs="Times New Roman"/>
+          <w:sz w:val="24"/>
+          <w:szCs w:val="24"/>
+          <w:u w:val="single"/>
+        </w:rPr>
+        <w:t>ааааааа</w:t>
+      </w:r>
+      <w:r>
+        <w:rPr>
+          <w:rFonts w:ascii="Times New Roman" w:hAnsi="Times New Roman" w:cs="Times New Roman"/>
+          <w:sz w:val="24"/>
+          <w:szCs w:val="24"/>
+        </w:rPr>
+        <w:t>ггг</w:t>
+      </w:r>
+      <w:r>
+        <w:rPr>
+          <w:rFonts w:ascii="Times New Roman" w:hAnsi="Times New Roman" w:cs="Times New Roman"/>
+          <w:sz w:val="24"/>
+          <w:szCs w:val="24"/>
+          <w:u w:val="single"/>
+        </w:rPr>
+        <w:t>ааааа</w:t>
+      </w:r>
+      <w:proofErr w:type="spellEnd"/>
+      <w:r>
+        <w:rPr>
+          <w:rFonts w:ascii="Times New Roman" w:hAnsi="Times New Roman" w:cs="Times New Roman"/>
+          <w:sz w:val="24"/>
+          <w:szCs w:val="24"/>
+        </w:rPr>
+        <w:t xml:space="preserve">» </w:t>
+      </w:r>
+      <w:r>
+        <w:rPr>
+          <w:rFonts w:ascii="Times New Roman" w:hAnsi="Times New Roman" w:cs="Times New Roman"/>
+          <w:sz w:val="24"/>
+          <w:szCs w:val="24"/>
+        </w:rPr>
+        <w:t>«</w:t>
+      </w:r>
+      <w:proofErr w:type="spellStart"/>
+      <w:r>
+        <w:rPr>
+          <w:rFonts w:ascii="Times New Roman" w:hAnsi="Times New Roman" w:cs="Times New Roman"/>
+          <w:sz w:val="24"/>
+          <w:szCs w:val="24"/>
           <w:lang w:val="en-US"/>
         </w:rPr>
-      </w:pPr>
-      <w:r>
-        <w:rPr>
-          <w:rFonts w:ascii="Times New Roman" w:hAnsi="Times New Roman" w:cs="Times New Roman"/>
-          <w:sz w:val="24"/>
-          <w:szCs w:val="24"/>
-        </w:rPr>
-        <w:t>Например: в строке «</w:t>
+        <w:t>aaaaabbbbbvvvaaaaaaagggaaaaa</w:t>
+      </w:r>
+      <w:proofErr w:type="spellEnd"/>
+      <w:r>
+        <w:rPr>
+          <w:rFonts w:ascii="Times New Roman" w:hAnsi="Times New Roman" w:cs="Times New Roman"/>
+          <w:sz w:val="24"/>
+          <w:szCs w:val="24"/>
+        </w:rPr>
+        <w:t>»</w:t>
+      </w:r>
+      <w:r>
+        <w:rPr>
+          <w:rFonts w:ascii="Times New Roman" w:hAnsi="Times New Roman" w:cs="Times New Roman"/>
+          <w:sz w:val="24"/>
+          <w:szCs w:val="24"/>
+        </w:rPr>
+        <w:t xml:space="preserve"> </w:t>
+      </w:r>
+      <w:r>
+        <w:rPr>
+          <w:rFonts w:ascii="Times New Roman" w:hAnsi="Times New Roman" w:cs="Times New Roman"/>
+          <w:sz w:val="24"/>
+          <w:szCs w:val="24"/>
+        </w:rPr>
+        <w:t>самы</w:t>
+      </w:r>
+      <w:r>
+        <w:rPr>
+          <w:rFonts w:ascii="Times New Roman" w:hAnsi="Times New Roman" w:cs="Times New Roman"/>
+          <w:sz w:val="24"/>
+          <w:szCs w:val="24"/>
+        </w:rPr>
+        <w:t>м длинным палиндромом будет строка «</w:t>
       </w:r>
       <w:proofErr w:type="spellStart"/>
       <w:r>
@@ -1953,43 +2056,8 @@
           <w:rFonts w:ascii="Times New Roman" w:hAnsi="Times New Roman" w:cs="Times New Roman"/>
           <w:sz w:val="24"/>
           <w:szCs w:val="24"/>
-          <w:u w:val="single"/>
-        </w:rPr>
-        <w:t>ааааа</w:t>
-      </w:r>
-      <w:r>
-        <w:rPr>
-          <w:rFonts w:ascii="Times New Roman" w:hAnsi="Times New Roman" w:cs="Times New Roman"/>
-          <w:sz w:val="24"/>
-          <w:szCs w:val="24"/>
-        </w:rPr>
-        <w:t>бббббввв</w:t>
-      </w:r>
-      <w:r>
-        <w:rPr>
-          <w:rFonts w:ascii="Times New Roman" w:hAnsi="Times New Roman" w:cs="Times New Roman"/>
-          <w:sz w:val="24"/>
-          <w:szCs w:val="24"/>
-          <w:u w:val="single"/>
-        </w:rPr>
-        <w:t>ааааааа</w:t>
-      </w:r>
-      <w:r>
-        <w:rPr>
-          <w:rFonts w:ascii="Times New Roman" w:hAnsi="Times New Roman" w:cs="Times New Roman"/>
-          <w:sz w:val="24"/>
-          <w:szCs w:val="24"/>
-        </w:rPr>
-        <w:t>ггг</w:t>
-      </w:r>
-      <w:r>
-        <w:rPr>
-          <w:rFonts w:ascii="Times New Roman" w:hAnsi="Times New Roman" w:cs="Times New Roman"/>
-          <w:sz w:val="24"/>
-          <w:szCs w:val="24"/>
-          <w:u w:val="single"/>
-        </w:rPr>
-        <w:t>ааааа</w:t>
+        </w:rPr>
+        <w:t>ааааааааааааааааа</w:t>
       </w:r>
       <w:proofErr w:type="spellEnd"/>
       <w:r>
@@ -1998,32 +2066,6 @@
           <w:sz w:val="24"/>
           <w:szCs w:val="24"/>
         </w:rPr>
-        <w:t>» самы</w:t>
-      </w:r>
-      <w:r>
-        <w:rPr>
-          <w:rFonts w:ascii="Times New Roman" w:hAnsi="Times New Roman" w:cs="Times New Roman"/>
-          <w:sz w:val="24"/>
-          <w:szCs w:val="24"/>
-        </w:rPr>
-        <w:t>м длинным палиндромом будет строка «</w:t>
-      </w:r>
-      <w:proofErr w:type="spellStart"/>
-      <w:r>
-        <w:rPr>
-          <w:rFonts w:ascii="Times New Roman" w:hAnsi="Times New Roman" w:cs="Times New Roman"/>
-          <w:sz w:val="24"/>
-          <w:szCs w:val="24"/>
-        </w:rPr>
-        <w:t>ааааааааааааааааа</w:t>
-      </w:r>
-      <w:proofErr w:type="spellEnd"/>
-      <w:r>
-        <w:rPr>
-          <w:rFonts w:ascii="Times New Roman" w:hAnsi="Times New Roman" w:cs="Times New Roman"/>
-          <w:sz w:val="24"/>
-          <w:szCs w:val="24"/>
-        </w:rPr>
         <w:t>».</w:t>
       </w:r>
       <w:r>
@@ -2055,26 +2097,33 @@
           <w:rFonts w:ascii="Times New Roman" w:hAnsi="Times New Roman" w:cs="Times New Roman"/>
           <w:sz w:val="24"/>
           <w:szCs w:val="24"/>
+        </w:rPr>
+        <w:t xml:space="preserve">: </w:t>
+      </w:r>
+      <w:r>
+        <w:rPr>
+          <w:rFonts w:ascii="Times New Roman" w:hAnsi="Times New Roman" w:cs="Times New Roman"/>
+          <w:sz w:val="24"/>
+          <w:szCs w:val="24"/>
+        </w:rPr>
+        <w:t>2</w:t>
+      </w:r>
+      <w:r>
+        <w:rPr>
+          <w:rFonts w:ascii="Times New Roman" w:hAnsi="Times New Roman" w:cs="Times New Roman"/>
+          <w:sz w:val="24"/>
+          <w:szCs w:val="24"/>
+        </w:rPr>
+        <w:t>^</w:t>
+      </w:r>
+      <w:r>
+        <w:rPr>
+          <w:rFonts w:ascii="Times New Roman" w:hAnsi="Times New Roman" w:cs="Times New Roman"/>
+          <w:sz w:val="24"/>
+          <w:szCs w:val="24"/>
           <w:lang w:val="en-US"/>
         </w:rPr>
-        <w:t xml:space="preserve">: </w:t>
-      </w:r>
-      <w:r>
-        <w:rPr>
-          <w:rFonts w:ascii="Times New Roman" w:hAnsi="Times New Roman" w:cs="Times New Roman"/>
-          <w:sz w:val="24"/>
-          <w:szCs w:val="24"/>
-        </w:rPr>
-        <w:t>2</w:t>
-      </w:r>
-      <w:r>
-        <w:rPr>
-          <w:rFonts w:ascii="Times New Roman" w:hAnsi="Times New Roman" w:cs="Times New Roman"/>
-          <w:sz w:val="24"/>
-          <w:szCs w:val="24"/>
-          <w:lang w:val="en-US"/>
-        </w:rPr>
-        <w:t>^N</w:t>
+        <w:t>N</w:t>
       </w:r>
     </w:p>
     <w:p>
@@ -2591,6 +2640,7 @@
     <w:lsdException w:name="HTML Sample" w:semiHidden="1" w:unhideWhenUsed="1"/>
     <w:lsdException w:name="HTML Typewriter" w:semiHidden="1" w:unhideWhenUsed="1"/>
     <w:lsdException w:name="HTML Variable" w:semiHidden="1" w:unhideWhenUsed="1"/>
+    <w:lsdException w:name="Normal Table" w:semiHidden="1" w:unhideWhenUsed="1"/>
     <w:lsdException w:name="annotation subject" w:semiHidden="1" w:unhideWhenUsed="1"/>
     <w:lsdException w:name="No List" w:semiHidden="1" w:unhideWhenUsed="1"/>
     <w:lsdException w:name="Outline List 1" w:semiHidden="1" w:unhideWhenUsed="1"/>
@@ -2633,8 +2683,11 @@
     <w:lsdException w:name="Table Contemporary" w:semiHidden="1" w:unhideWhenUsed="1"/>
     <w:lsdException w:name="Table Elegant" w:semiHidden="1" w:unhideWhenUsed="1"/>
     <w:lsdException w:name="Table Professional" w:semiHidden="1" w:unhideWhenUsed="1"/>
+    <w:lsdException w:name="Table Subtle 1" w:semiHidden="1" w:unhideWhenUsed="1"/>
     <w:lsdException w:name="Table Subtle 2" w:semiHidden="1" w:unhideWhenUsed="1"/>
     <w:lsdException w:name="Table Web 1" w:semiHidden="1" w:unhideWhenUsed="1"/>
+    <w:lsdException w:name="Table Web 2" w:semiHidden="1" w:unhideWhenUsed="1"/>
+    <w:lsdException w:name="Table Web 3" w:semiHidden="1" w:unhideWhenUsed="1"/>
     <w:lsdException w:name="Balloon Text" w:semiHidden="1" w:unhideWhenUsed="1"/>
     <w:lsdException w:name="Table Grid" w:uiPriority="39"/>
     <w:lsdException w:name="Table Theme" w:semiHidden="1" w:unhideWhenUsed="1"/>

</xml_diff>